<commit_message>
[System Test] Added 5 new system tests and modified other tests.
</commit_message>
<xml_diff>
--- a/WolfScheduler/project_docs/CSC216_GP2_SystemTestPlan.docx
+++ b/WolfScheduler/project_docs/CSC216_GP2_SystemTestPlan.docx
@@ -583,6 +583,7 @@
         <w:rPr>
           <w:rFonts w:ascii="Courier New" w:eastAsia="Courier New" w:hAnsi="Courier New" w:cs="Courier New"/>
         </w:rPr>
+        <w:lastRenderedPageBreak/>
         <w:t xml:space="preserve">CSC </w:t>
       </w:r>
       <w:proofErr w:type="gramStart"/>
@@ -2452,6 +2453,7 @@
               <w:ind w:left="435"/>
             </w:pPr>
             <w:r>
+              <w:lastRenderedPageBreak/>
               <w:t>CSC 216, 002, Software Development Fundamentals, MW 1:30PM-2:45PM</w:t>
             </w:r>
           </w:p>
@@ -2599,6 +2601,7 @@
               <w:spacing w:line="240" w:lineRule="auto"/>
             </w:pPr>
             <w:r>
+              <w:lastRenderedPageBreak/>
               <w:t xml:space="preserve">Course Details only shows </w:t>
             </w:r>
             <w:proofErr w:type="gramStart"/>
@@ -2657,6 +2660,7 @@
               <w:rPr>
                 <w:b/>
               </w:rPr>
+              <w:lastRenderedPageBreak/>
               <w:t>Exact same results as Test 1, everything loads, except this time the Course Catalog contains exactly 13 different classes. These classes are CSC 116, 001, Intro to Programming - Java, MW 9:10AM-11:00AM</w:t>
             </w:r>
           </w:p>
@@ -2733,7 +2737,14 @@
               <w:rPr>
                 <w:b/>
               </w:rPr>
-              <w:t>CSC 216, 001, Software Development Fundamentals, TH 1:30PM-2:45PM</w:t>
+              <w:t xml:space="preserve">CSC 216, 001, Software Development </w:t>
+            </w:r>
+            <w:r>
+              <w:rPr>
+                <w:b/>
+              </w:rPr>
+              <w:lastRenderedPageBreak/>
+              <w:t>Fundamentals, TH 1:30PM-2:45PM</w:t>
             </w:r>
           </w:p>
           <w:p>
@@ -2945,6 +2956,7 @@
               <w:spacing w:line="240" w:lineRule="auto"/>
             </w:pPr>
             <w:r>
+              <w:lastRenderedPageBreak/>
               <w:t>Test 3: Add - No Sel.</w:t>
             </w:r>
           </w:p>
@@ -3750,6 +3762,7 @@
               <w:spacing w:line="240" w:lineRule="auto"/>
             </w:pPr>
             <w:r>
+              <w:lastRenderedPageBreak/>
               <w:t>Test 5: Remove - No Sel.</w:t>
             </w:r>
           </w:p>
@@ -4832,6 +4845,7 @@
               <w:spacing w:line="240" w:lineRule="auto"/>
             </w:pPr>
             <w:r>
+              <w:lastRenderedPageBreak/>
               <w:t>Event End Time: 12:30PM</w:t>
             </w:r>
           </w:p>
@@ -5200,6 +5214,7 @@
               <w:rPr>
                 <w:b/>
               </w:rPr>
+              <w:lastRenderedPageBreak/>
               <w:t xml:space="preserve">Course details are still the same for 216, my schedule now contains CSC 216 and “lunch” with the correct details and times. </w:t>
             </w:r>
           </w:p>
@@ -6174,6 +6189,7 @@
               <w:spacing w:line="240" w:lineRule="auto"/>
             </w:pPr>
             <w:r>
+              <w:lastRenderedPageBreak/>
               <w:t>Test 8: Add Several</w:t>
             </w:r>
           </w:p>
@@ -6567,7 +6583,11 @@
               <w:ind w:left="360"/>
             </w:pPr>
             <w:r>
-              <w:t>Select the 11th row of the Course Catalog table (CSC 226, 001, Discrete Mathematics for Computer Scientists)</w:t>
+              <w:t xml:space="preserve">Select the 11th row of the Course Catalog table </w:t>
+            </w:r>
+            <w:r>
+              <w:lastRenderedPageBreak/>
+              <w:t>(CSC 226, 001, Discrete Mathematics for Computer Scientists)</w:t>
             </w:r>
           </w:p>
           <w:p>
@@ -6873,6 +6893,7 @@
               <w:spacing w:line="240" w:lineRule="auto"/>
             </w:pPr>
             <w:r>
+              <w:lastRenderedPageBreak/>
               <w:t>My Schedule displays:</w:t>
             </w:r>
           </w:p>
@@ -7584,6 +7605,7 @@
               <w:spacing w:line="240" w:lineRule="auto"/>
             </w:pPr>
             <w:r>
+              <w:lastRenderedPageBreak/>
               <w:t>My Schedule displays:</w:t>
             </w:r>
           </w:p>
@@ -7668,7 +7690,11 @@
               <w:ind w:left="450"/>
             </w:pPr>
             <w:r>
-              <w:t>“”, “”, Lunch, MTWHF, 11:45AM-1:00PM</w:t>
+              <w:t xml:space="preserve">“”, “”, Lunch, MTWHF, </w:t>
+            </w:r>
+            <w:r>
+              <w:lastRenderedPageBreak/>
+              <w:t>11:45AM-1:00PM</w:t>
             </w:r>
           </w:p>
           <w:p>
@@ -7814,6 +7840,7 @@
               <w:rPr>
                 <w:b/>
               </w:rPr>
+              <w:lastRenderedPageBreak/>
               <w:t>The results are the exact same as test 8, except the course CSC116 is now gone and the event Lunch is gone. My Schedule only contains 5 items, with the respective 4 courses and 1 event.</w:t>
             </w:r>
           </w:p>
@@ -8243,6 +8270,7 @@
               <w:rPr>
                 <w:i/>
               </w:rPr>
+              <w:lastRenderedPageBreak/>
               <w:t xml:space="preserve">Check </w:t>
             </w:r>
             <w:proofErr w:type="gramStart"/>
@@ -8308,6 +8336,7 @@
               <w:spacing w:line="240" w:lineRule="auto"/>
             </w:pPr>
             <w:r>
+              <w:lastRenderedPageBreak/>
               <w:t>Schedule Title: “My Super Awesome Schedule”</w:t>
             </w:r>
           </w:p>
@@ -8358,6 +8387,7 @@
               <w:ind w:left="450"/>
             </w:pPr>
             <w:r>
+              <w:lastRenderedPageBreak/>
               <w:t xml:space="preserve">CSC 216, 601, Software Development Fundamentals, 3, </w:t>
             </w:r>
             <w:proofErr w:type="spellStart"/>
@@ -8500,7 +8530,15 @@
               <w:rPr>
                 <w:b/>
               </w:rPr>
-              <w:t xml:space="preserve">There are two buttons available, “Revise Schedule” and “Export Schedule”. Below those buttons, there is the title “My Super Awesome Schedule” which contains CSC 216, CSC 217, CSC 230, Exercise event, and CSC 226. </w:t>
+              <w:lastRenderedPageBreak/>
+              <w:t xml:space="preserve">There are two buttons available, “Revise Schedule” and “Export Schedule”. Below those buttons, there </w:t>
+            </w:r>
+            <w:r>
+              <w:rPr>
+                <w:b/>
+              </w:rPr>
+              <w:lastRenderedPageBreak/>
+              <w:t xml:space="preserve">is the title “My Super Awesome Schedule” which contains CSC 216, CSC 217, CSC 230, Exercise event, and CSC 226. </w:t>
             </w:r>
             <w:proofErr w:type="gramStart"/>
             <w:r>
@@ -8544,6 +8582,7 @@
               <w:spacing w:line="240" w:lineRule="auto"/>
             </w:pPr>
             <w:r>
+              <w:lastRenderedPageBreak/>
               <w:t>Test 12: Export</w:t>
             </w:r>
           </w:p>
@@ -8991,7 +9030,14 @@
               <w:rPr>
                 <w:rFonts w:ascii="Courier New" w:eastAsia="Courier New" w:hAnsi="Courier New" w:cs="Courier New"/>
               </w:rPr>
-              <w:t xml:space="preserve"> Development Fundamentals Lab,601,1,sesmith5,A</w:t>
+              <w:t xml:space="preserve"> </w:t>
+            </w:r>
+            <w:r>
+              <w:rPr>
+                <w:rFonts w:ascii="Courier New" w:eastAsia="Courier New" w:hAnsi="Courier New" w:cs="Courier New"/>
+              </w:rPr>
+              <w:lastRenderedPageBreak/>
+              <w:t>Development Fundamentals Lab,601,1,sesmith5,A</w:t>
             </w:r>
           </w:p>
           <w:p>
@@ -9128,6 +9174,7 @@
               <w:rPr>
                 <w:b/>
               </w:rPr>
+              <w:lastRenderedPageBreak/>
               <w:t xml:space="preserve">After exporting and saving it to the test-files folder, the </w:t>
             </w:r>
             <w:proofErr w:type="spellStart"/>
@@ -9302,6 +9349,7 @@
                 <w:rFonts w:eastAsia="Courier New"/>
                 <w:b/>
               </w:rPr>
+              <w:lastRenderedPageBreak/>
               <w:t xml:space="preserve">CSC </w:t>
             </w:r>
             <w:proofErr w:type="gramStart"/>
@@ -9318,14 +9366,7 @@
                 <w:rFonts w:eastAsia="Courier New"/>
                 <w:b/>
               </w:rPr>
-              <w:t xml:space="preserve"> Mathematics for Computer Scientists,001,3,tmbarnes,MWF,935,1025</w:t>
-            </w:r>
-            <w:r>
-              <w:rPr>
-                <w:rFonts w:eastAsia="Courier New"/>
-                <w:b/>
-              </w:rPr>
-              <w:t xml:space="preserve">. </w:t>
+              <w:t xml:space="preserve"> Mathematics for Computer Scientists,001,3,tmbarnes,MWF,935,1025. </w:t>
             </w:r>
           </w:p>
           <w:p>
@@ -9412,6 +9453,7 @@
               <w:spacing w:line="240" w:lineRule="auto"/>
             </w:pPr>
             <w:r>
+              <w:lastRenderedPageBreak/>
               <w:t>Test 13: Revise</w:t>
             </w:r>
           </w:p>
@@ -12446,7 +12488,7 @@
       <w:lvlText w:val="●"/>
       <w:lvlJc w:val="left"/>
       <w:pPr>
-        <w:ind w:left="720" w:hanging="360"/>
+        <w:ind w:left="1980" w:hanging="360"/>
       </w:pPr>
       <w:rPr>
         <w:u w:val="none"/>

</xml_diff>

<commit_message>
[GUI][Test] Verified all Unit Tests, Jenkins Green Check, Javadoc
</commit_message>
<xml_diff>
--- a/WolfScheduler/project_docs/CSC216_GP2_SystemTestPlan.docx
+++ b/WolfScheduler/project_docs/CSC216_GP2_SystemTestPlan.docx
@@ -583,7 +583,6 @@
         <w:rPr>
           <w:rFonts w:ascii="Courier New" w:eastAsia="Courier New" w:hAnsi="Courier New" w:cs="Courier New"/>
         </w:rPr>
-        <w:lastRenderedPageBreak/>
         <w:t xml:space="preserve">CSC </w:t>
       </w:r>
       <w:proofErr w:type="gramStart"/>
@@ -2453,7 +2452,6 @@
               <w:ind w:left="435"/>
             </w:pPr>
             <w:r>
-              <w:lastRenderedPageBreak/>
               <w:t>CSC 216, 002, Software Development Fundamentals, MW 1:30PM-2:45PM</w:t>
             </w:r>
           </w:p>
@@ -2601,7 +2599,6 @@
               <w:spacing w:line="240" w:lineRule="auto"/>
             </w:pPr>
             <w:r>
-              <w:lastRenderedPageBreak/>
               <w:t xml:space="preserve">Course Details only shows </w:t>
             </w:r>
             <w:proofErr w:type="gramStart"/>
@@ -2660,7 +2657,6 @@
               <w:rPr>
                 <w:b/>
               </w:rPr>
-              <w:lastRenderedPageBreak/>
               <w:t>Exact same results as Test 1, everything loads, except this time the Course Catalog contains exactly 13 different classes. These classes are CSC 116, 001, Intro to Programming - Java, MW 9:10AM-11:00AM</w:t>
             </w:r>
           </w:p>
@@ -2737,14 +2733,7 @@
               <w:rPr>
                 <w:b/>
               </w:rPr>
-              <w:t xml:space="preserve">CSC 216, 001, Software Development </w:t>
-            </w:r>
-            <w:r>
-              <w:rPr>
-                <w:b/>
-              </w:rPr>
-              <w:lastRenderedPageBreak/>
-              <w:t>Fundamentals, TH 1:30PM-2:45PM</w:t>
+              <w:t>CSC 216, 001, Software Development Fundamentals, TH 1:30PM-2:45PM</w:t>
             </w:r>
           </w:p>
           <w:p>
@@ -2956,7 +2945,6 @@
               <w:spacing w:line="240" w:lineRule="auto"/>
             </w:pPr>
             <w:r>
-              <w:lastRenderedPageBreak/>
               <w:t>Test 3: Add - No Sel.</w:t>
             </w:r>
           </w:p>
@@ -3762,7 +3750,6 @@
               <w:spacing w:line="240" w:lineRule="auto"/>
             </w:pPr>
             <w:r>
-              <w:lastRenderedPageBreak/>
               <w:t>Test 5: Remove - No Sel.</w:t>
             </w:r>
           </w:p>
@@ -4845,7 +4832,6 @@
               <w:spacing w:line="240" w:lineRule="auto"/>
             </w:pPr>
             <w:r>
-              <w:lastRenderedPageBreak/>
               <w:t>Event End Time: 12:30PM</w:t>
             </w:r>
           </w:p>
@@ -5214,7 +5200,6 @@
               <w:rPr>
                 <w:b/>
               </w:rPr>
-              <w:lastRenderedPageBreak/>
               <w:t xml:space="preserve">Course details are still the same for 216, my schedule now contains CSC 216 and “lunch” with the correct details and times. </w:t>
             </w:r>
           </w:p>
@@ -6189,7 +6174,6 @@
               <w:spacing w:line="240" w:lineRule="auto"/>
             </w:pPr>
             <w:r>
-              <w:lastRenderedPageBreak/>
               <w:t>Test 8: Add Several</w:t>
             </w:r>
           </w:p>
@@ -6583,11 +6567,7 @@
               <w:ind w:left="360"/>
             </w:pPr>
             <w:r>
-              <w:t xml:space="preserve">Select the 11th row of the Course Catalog table </w:t>
-            </w:r>
-            <w:r>
-              <w:lastRenderedPageBreak/>
-              <w:t>(CSC 226, 001, Discrete Mathematics for Computer Scientists)</w:t>
+              <w:t>Select the 11th row of the Course Catalog table (CSC 226, 001, Discrete Mathematics for Computer Scientists)</w:t>
             </w:r>
           </w:p>
           <w:p>
@@ -6893,7 +6873,6 @@
               <w:spacing w:line="240" w:lineRule="auto"/>
             </w:pPr>
             <w:r>
-              <w:lastRenderedPageBreak/>
               <w:t>My Schedule displays:</w:t>
             </w:r>
           </w:p>
@@ -7605,7 +7584,6 @@
               <w:spacing w:line="240" w:lineRule="auto"/>
             </w:pPr>
             <w:r>
-              <w:lastRenderedPageBreak/>
               <w:t>My Schedule displays:</w:t>
             </w:r>
           </w:p>
@@ -7690,11 +7668,7 @@
               <w:ind w:left="450"/>
             </w:pPr>
             <w:r>
-              <w:t xml:space="preserve">“”, “”, Lunch, MTWHF, </w:t>
-            </w:r>
-            <w:r>
-              <w:lastRenderedPageBreak/>
-              <w:t>11:45AM-1:00PM</w:t>
+              <w:t>“”, “”, Lunch, MTWHF, 11:45AM-1:00PM</w:t>
             </w:r>
           </w:p>
           <w:p>
@@ -7840,7 +7814,6 @@
               <w:rPr>
                 <w:b/>
               </w:rPr>
-              <w:lastRenderedPageBreak/>
               <w:t>The results are the exact same as test 8, except the course CSC116 is now gone and the event Lunch is gone. My Schedule only contains 5 items, with the respective 4 courses and 1 event.</w:t>
             </w:r>
           </w:p>
@@ -8270,7 +8243,6 @@
               <w:rPr>
                 <w:i/>
               </w:rPr>
-              <w:lastRenderedPageBreak/>
               <w:t xml:space="preserve">Check </w:t>
             </w:r>
             <w:proofErr w:type="gramStart"/>
@@ -8336,7 +8308,6 @@
               <w:spacing w:line="240" w:lineRule="auto"/>
             </w:pPr>
             <w:r>
-              <w:lastRenderedPageBreak/>
               <w:t>Schedule Title: “My Super Awesome Schedule”</w:t>
             </w:r>
           </w:p>
@@ -8387,7 +8358,6 @@
               <w:ind w:left="450"/>
             </w:pPr>
             <w:r>
-              <w:lastRenderedPageBreak/>
               <w:t xml:space="preserve">CSC 216, 601, Software Development Fundamentals, 3, </w:t>
             </w:r>
             <w:proofErr w:type="spellStart"/>
@@ -8530,15 +8500,7 @@
               <w:rPr>
                 <w:b/>
               </w:rPr>
-              <w:lastRenderedPageBreak/>
-              <w:t xml:space="preserve">There are two buttons available, “Revise Schedule” and “Export Schedule”. Below those buttons, there </w:t>
-            </w:r>
-            <w:r>
-              <w:rPr>
-                <w:b/>
-              </w:rPr>
-              <w:lastRenderedPageBreak/>
-              <w:t xml:space="preserve">is the title “My Super Awesome Schedule” which contains CSC 216, CSC 217, CSC 230, Exercise event, and CSC 226. </w:t>
+              <w:t xml:space="preserve">There are two buttons available, “Revise Schedule” and “Export Schedule”. Below those buttons, there is the title “My Super Awesome Schedule” which contains CSC 216, CSC 217, CSC 230, Exercise event, and CSC 226. </w:t>
             </w:r>
             <w:proofErr w:type="gramStart"/>
             <w:r>
@@ -8582,7 +8544,6 @@
               <w:spacing w:line="240" w:lineRule="auto"/>
             </w:pPr>
             <w:r>
-              <w:lastRenderedPageBreak/>
               <w:t>Test 12: Export</w:t>
             </w:r>
           </w:p>
@@ -9030,14 +8991,7 @@
               <w:rPr>
                 <w:rFonts w:ascii="Courier New" w:eastAsia="Courier New" w:hAnsi="Courier New" w:cs="Courier New"/>
               </w:rPr>
-              <w:t xml:space="preserve"> </w:t>
-            </w:r>
-            <w:r>
-              <w:rPr>
-                <w:rFonts w:ascii="Courier New" w:eastAsia="Courier New" w:hAnsi="Courier New" w:cs="Courier New"/>
-              </w:rPr>
-              <w:lastRenderedPageBreak/>
-              <w:t>Development Fundamentals Lab,601,1,sesmith5,A</w:t>
+              <w:t xml:space="preserve"> Development Fundamentals Lab,601,1,sesmith5,A</w:t>
             </w:r>
           </w:p>
           <w:p>
@@ -9174,7 +9128,6 @@
               <w:rPr>
                 <w:b/>
               </w:rPr>
-              <w:lastRenderedPageBreak/>
               <w:t xml:space="preserve">After exporting and saving it to the test-files folder, the </w:t>
             </w:r>
             <w:proofErr w:type="spellStart"/>
@@ -9349,7 +9302,6 @@
                 <w:rFonts w:eastAsia="Courier New"/>
                 <w:b/>
               </w:rPr>
-              <w:lastRenderedPageBreak/>
               <w:t xml:space="preserve">CSC </w:t>
             </w:r>
             <w:proofErr w:type="gramStart"/>
@@ -9453,7 +9405,6 @@
               <w:spacing w:line="240" w:lineRule="auto"/>
             </w:pPr>
             <w:r>
-              <w:lastRenderedPageBreak/>
               <w:t>Test 13: Revise</w:t>
             </w:r>
           </w:p>

</xml_diff>